<commit_message>
Update Caderno de Resolucao de Atividade Pratica de Linguagem de Programacao Aplicada (1).docx
</commit_message>
<xml_diff>
--- a/B fase I/2_Linguagem de Programação/Aula07_Atividade Prática/Caderno de Resolucao de Atividade Pratica de Linguagem de Programacao Aplicada (1).docx
+++ b/B fase I/2_Linguagem de Programação/Aula07_Atividade Prática/Caderno de Resolucao de Atividade Pratica de Linguagem de Programacao Aplicada (1).docx
@@ -239,7 +239,7 @@
                         <a:blip r:embed="rId9" cstate="print">
                           <a:extLst>
                             <a:ext uri="{28A0092B-C50C-407E-A947-70E740481C1C}">
-                              <a14:useLocalDpi xmlns="" xmlns:wpc="http://schemas.microsoft.com/office/word/2010/wordprocessingCanvas" xmlns:cx="http://schemas.microsoft.com/office/drawing/2014/chartex" xmlns:cx1="http://schemas.microsoft.com/office/drawing/2015/9/8/chartex" xmlns:cx2="http://schemas.microsoft.com/office/drawing/2015/10/21/chartex" xmlns:cx3="http://schemas.microsoft.com/office/drawing/2016/5/9/chartex" xmlns:cx4="http://schemas.microsoft.com/office/drawing/2016/5/10/chartex" xmlns:cx5="http://schemas.microsoft.com/office/drawing/2016/5/11/chartex" xmlns:cx6="http://schemas.microsoft.com/office/drawing/2016/5/12/chartex" xmlns:cx7="http://schemas.microsoft.com/office/drawing/2016/5/13/chartex" xmlns:cx8="http://schemas.microsoft.com/office/drawing/2016/5/14/chartex" xmlns:mc="http://schemas.openxmlformats.org/markup-compatibility/2006" xmlns:aink="http://schemas.microsoft.com/office/drawing/2016/ink" xmlns:am3d="http://schemas.microsoft.com/office/drawing/2017/model3d" xmlns:o="urn:schemas-microsoft-com:office:office" xmlns:oel="http://schemas.microsoft.com/office/2019/extlst" xmlns:v="urn:schemas-microsoft-com:vml" xmlns:wp14="http://schemas.microsoft.com/office/word/2010/wordprocessingDrawing" xmlns:w10="urn:schemas-microsoft-com:office:word" xmlns:w="http://schemas.openxmlformats.org/wordprocessingml/2006/main" xmlns:w14="http://schemas.microsoft.com/office/word/2010/wordml" xmlns:w15="http://schemas.microsoft.com/office/word/2012/wordml" xmlns:w16cex="http://schemas.microsoft.com/office/word/2018/wordml/cex" xmlns:w16cid="http://schemas.microsoft.com/office/word/2016/wordml/cid" xmlns:w16="http://schemas.microsoft.com/office/word/2018/wordml" xmlns:w16sdtdh="http://schemas.microsoft.com/office/word/2020/wordml/sdtdatahash" xmlns:w16se="http://schemas.microsoft.com/office/word/2015/wordml/symex" xmlns:wpg="http://schemas.microsoft.com/office/word/2010/wordprocessingGroup" xmlns:wpi="http://schemas.microsoft.com/office/word/2010/wordprocessingInk" xmlns:wps="http://schemas.microsoft.com/office/word/2010/wordprocessingShape" xmlns:a14="http://schemas.microsoft.com/office/drawing/2010/main" val="0"/>
+                              <a14:useLocalDpi xmlns:a14="http://schemas.microsoft.com/office/drawing/2010/main" xmlns:wps="http://schemas.microsoft.com/office/word/2010/wordprocessingShape" xmlns:wpi="http://schemas.microsoft.com/office/word/2010/wordprocessingInk" xmlns:wpg="http://schemas.microsoft.com/office/word/2010/wordprocessingGroup" xmlns:w16se="http://schemas.microsoft.com/office/word/2015/wordml/symex" xmlns:w16sdtdh="http://schemas.microsoft.com/office/word/2020/wordml/sdtdatahash" xmlns:w16="http://schemas.microsoft.com/office/word/2018/wordml" xmlns:w16cid="http://schemas.microsoft.com/office/word/2016/wordml/cid" xmlns:w16cex="http://schemas.microsoft.com/office/word/2018/wordml/cex" xmlns:w15="http://schemas.microsoft.com/office/word/2012/wordml" xmlns:w14="http://schemas.microsoft.com/office/word/2010/wordml" xmlns:w="http://schemas.openxmlformats.org/wordprocessingml/2006/main" xmlns:w10="urn:schemas-microsoft-com:office:word" xmlns:wp14="http://schemas.microsoft.com/office/word/2010/wordprocessingDrawing" xmlns:v="urn:schemas-microsoft-com:vml" xmlns:oel="http://schemas.microsoft.com/office/2019/extlst" xmlns:o="urn:schemas-microsoft-com:office:office" xmlns:am3d="http://schemas.microsoft.com/office/drawing/2017/model3d" xmlns:aink="http://schemas.microsoft.com/office/drawing/2016/ink" xmlns:mc="http://schemas.openxmlformats.org/markup-compatibility/2006" xmlns:cx8="http://schemas.microsoft.com/office/drawing/2016/5/14/chartex" xmlns:cx7="http://schemas.microsoft.com/office/drawing/2016/5/13/chartex" xmlns:cx6="http://schemas.microsoft.com/office/drawing/2016/5/12/chartex" xmlns:cx5="http://schemas.microsoft.com/office/drawing/2016/5/11/chartex" xmlns:cx4="http://schemas.microsoft.com/office/drawing/2016/5/10/chartex" xmlns:cx3="http://schemas.microsoft.com/office/drawing/2016/5/9/chartex" xmlns:cx2="http://schemas.microsoft.com/office/drawing/2015/10/21/chartex" xmlns:cx1="http://schemas.microsoft.com/office/drawing/2015/9/8/chartex" xmlns:cx="http://schemas.microsoft.com/office/drawing/2014/chartex" xmlns:wpc="http://schemas.microsoft.com/office/word/2010/wordprocessingCanvas" xmlns="" val="0"/>
                             </a:ext>
                           </a:extLst>
                         </a:blip>
@@ -497,7 +497,7 @@
                           <a:blip r:embed="rId10" cstate="print">
                             <a:extLst>
                               <a:ext uri="{28A0092B-C50C-407E-A947-70E740481C1C}">
-                                <a14:useLocalDpi xmlns="" xmlns:wpc="http://schemas.microsoft.com/office/word/2010/wordprocessingCanvas" xmlns:cx="http://schemas.microsoft.com/office/drawing/2014/chartex" xmlns:cx1="http://schemas.microsoft.com/office/drawing/2015/9/8/chartex" xmlns:cx2="http://schemas.microsoft.com/office/drawing/2015/10/21/chartex" xmlns:cx3="http://schemas.microsoft.com/office/drawing/2016/5/9/chartex" xmlns:cx4="http://schemas.microsoft.com/office/drawing/2016/5/10/chartex" xmlns:cx5="http://schemas.microsoft.com/office/drawing/2016/5/11/chartex" xmlns:cx6="http://schemas.microsoft.com/office/drawing/2016/5/12/chartex" xmlns:cx7="http://schemas.microsoft.com/office/drawing/2016/5/13/chartex" xmlns:cx8="http://schemas.microsoft.com/office/drawing/2016/5/14/chartex" xmlns:mc="http://schemas.openxmlformats.org/markup-compatibility/2006" xmlns:aink="http://schemas.microsoft.com/office/drawing/2016/ink" xmlns:am3d="http://schemas.microsoft.com/office/drawing/2017/model3d" xmlns:o="urn:schemas-microsoft-com:office:office" xmlns:oel="http://schemas.microsoft.com/office/2019/extlst" xmlns:v="urn:schemas-microsoft-com:vml" xmlns:wp14="http://schemas.microsoft.com/office/word/2010/wordprocessingDrawing" xmlns:w10="urn:schemas-microsoft-com:office:word" xmlns:w="http://schemas.openxmlformats.org/wordprocessingml/2006/main" xmlns:w14="http://schemas.microsoft.com/office/word/2010/wordml" xmlns:w15="http://schemas.microsoft.com/office/word/2012/wordml" xmlns:w16cex="http://schemas.microsoft.com/office/word/2018/wordml/cex" xmlns:w16cid="http://schemas.microsoft.com/office/word/2016/wordml/cid" xmlns:w16="http://schemas.microsoft.com/office/word/2018/wordml" xmlns:w16sdtdh="http://schemas.microsoft.com/office/word/2020/wordml/sdtdatahash" xmlns:w16se="http://schemas.microsoft.com/office/word/2015/wordml/symex" xmlns:wpg="http://schemas.microsoft.com/office/word/2010/wordprocessingGroup" xmlns:wpi="http://schemas.microsoft.com/office/word/2010/wordprocessingInk" xmlns:wps="http://schemas.microsoft.com/office/word/2010/wordprocessingShape" xmlns:a14="http://schemas.microsoft.com/office/drawing/2010/main" val="0"/>
+                                <a14:useLocalDpi xmlns:a14="http://schemas.microsoft.com/office/drawing/2010/main" xmlns:wps="http://schemas.microsoft.com/office/word/2010/wordprocessingShape" xmlns:wpi="http://schemas.microsoft.com/office/word/2010/wordprocessingInk" xmlns:wpg="http://schemas.microsoft.com/office/word/2010/wordprocessingGroup" xmlns:w16se="http://schemas.microsoft.com/office/word/2015/wordml/symex" xmlns:w16sdtdh="http://schemas.microsoft.com/office/word/2020/wordml/sdtdatahash" xmlns:w16="http://schemas.microsoft.com/office/word/2018/wordml" xmlns:w16cid="http://schemas.microsoft.com/office/word/2016/wordml/cid" xmlns:w16cex="http://schemas.microsoft.com/office/word/2018/wordml/cex" xmlns:w15="http://schemas.microsoft.com/office/word/2012/wordml" xmlns:w14="http://schemas.microsoft.com/office/word/2010/wordml" xmlns:w="http://schemas.openxmlformats.org/wordprocessingml/2006/main" xmlns:w10="urn:schemas-microsoft-com:office:word" xmlns:wp14="http://schemas.microsoft.com/office/word/2010/wordprocessingDrawing" xmlns:v="urn:schemas-microsoft-com:vml" xmlns:oel="http://schemas.microsoft.com/office/2019/extlst" xmlns:o="urn:schemas-microsoft-com:office:office" xmlns:am3d="http://schemas.microsoft.com/office/drawing/2017/model3d" xmlns:aink="http://schemas.microsoft.com/office/drawing/2016/ink" xmlns:mc="http://schemas.openxmlformats.org/markup-compatibility/2006" xmlns:cx8="http://schemas.microsoft.com/office/drawing/2016/5/14/chartex" xmlns:cx7="http://schemas.microsoft.com/office/drawing/2016/5/13/chartex" xmlns:cx6="http://schemas.microsoft.com/office/drawing/2016/5/12/chartex" xmlns:cx5="http://schemas.microsoft.com/office/drawing/2016/5/11/chartex" xmlns:cx4="http://schemas.microsoft.com/office/drawing/2016/5/10/chartex" xmlns:cx3="http://schemas.microsoft.com/office/drawing/2016/5/9/chartex" xmlns:cx2="http://schemas.microsoft.com/office/drawing/2015/10/21/chartex" xmlns:cx1="http://schemas.microsoft.com/office/drawing/2015/9/8/chartex" xmlns:cx="http://schemas.microsoft.com/office/drawing/2014/chartex" xmlns:wpc="http://schemas.microsoft.com/office/word/2010/wordprocessingCanvas" xmlns="" val="0"/>
                               </a:ext>
                             </a:extLst>
                           </a:blip>
@@ -546,6 +546,56 @@
             <w:pPr>
               <w:ind w:firstLine="0"/>
             </w:pPr>
+            <w:r>
+              <w:t>As chamadas de método em que é feito o desenho na tela são:</w:t>
+            </w:r>
+          </w:p>
+          <w:p>
+            <w:pPr>
+              <w:ind w:firstLine="0"/>
+              <w:rPr>
+                <w:lang w:val="en-US"/>
+              </w:rPr>
+            </w:pPr>
+            <w:r>
+              <w:t xml:space="preserve">       </w:t>
+            </w:r>
+            <w:r>
+              <w:rPr>
+                <w:lang w:val="en-US"/>
+              </w:rPr>
+              <w:t>window.blit(source = bg_surf, dest = bg_rect)</w:t>
+            </w:r>
+          </w:p>
+          <w:p>
+            <w:pPr>
+              <w:ind w:firstLine="0"/>
+              <w:rPr>
+                <w:lang w:val="en-US"/>
+              </w:rPr>
+            </w:pPr>
+            <w:r>
+              <w:rPr>
+                <w:lang w:val="en-US"/>
+              </w:rPr>
+              <w:t xml:space="preserve">       window.blit(source = player1_surf, dest = player1_rect)</w:t>
+            </w:r>
+          </w:p>
+          <w:p>
+            <w:pPr>
+              <w:ind w:firstLine="0"/>
+              <w:rPr>
+                <w:lang w:val="en-US"/>
+              </w:rPr>
+            </w:pPr>
+          </w:p>
+          <w:p>
+            <w:pPr>
+              <w:ind w:firstLine="0"/>
+            </w:pPr>
+            <w:r>
+              <w:t>e o método pygame.display.flip() é necessário para atualizar a janela.</w:t>
+            </w:r>
           </w:p>
           <w:p>
             <w:pPr>
@@ -946,7 +996,7 @@
             <w:pPr>
               <w:ind w:firstLine="0"/>
               <w:rPr>
-                <w:rFonts w:ascii="Poppins" w:hAnsi="Poppins"/>
+                <w:rFonts w:ascii="Poppins" w:hAnsi="Poppins" w:hint="eastAsia"/>
                 <w:color w:val="494B56"/>
                 <w:sz w:val="18"/>
                 <w:szCs w:val="18"/>
@@ -977,31 +1027,6 @@
             <w:r>
               <w:t>O jogo renderiza primeiro o objeto mais distante e só depois renderiza os mais próximos, por isso as 14 instâncias foram necessarias para criar o efeito de profundidade da melhor forma.</w:t>
             </w:r>
-          </w:p>
-          <w:p>
-            <w:pPr>
-              <w:ind w:firstLine="0"/>
-            </w:pPr>
-          </w:p>
-          <w:p>
-            <w:pPr>
-              <w:ind w:firstLine="0"/>
-            </w:pPr>
-          </w:p>
-          <w:p>
-            <w:pPr>
-              <w:ind w:firstLine="0"/>
-            </w:pPr>
-          </w:p>
-          <w:p>
-            <w:pPr>
-              <w:ind w:firstLine="0"/>
-            </w:pPr>
-          </w:p>
-          <w:p>
-            <w:pPr>
-              <w:ind w:firstLine="0"/>
-            </w:pPr>
           </w:p>
           <w:p>
             <w:pPr>
@@ -1367,7 +1392,7 @@
             <w:noProof/>
             <w:color w:val="F5A607"/>
           </w:rPr>
-          <w:t>1</w:t>
+          <w:t>3</w:t>
         </w:r>
         <w:r>
           <w:rPr>
@@ -1457,7 +1482,7 @@
                   <a:blip r:embed="rId1">
                     <a:extLst>
                       <a:ext uri="{28A0092B-C50C-407E-A947-70E740481C1C}">
-                        <a14:useLocalDpi xmlns="" xmlns:wpc="http://schemas.microsoft.com/office/word/2010/wordprocessingCanvas" xmlns:cx="http://schemas.microsoft.com/office/drawing/2014/chartex" xmlns:cx1="http://schemas.microsoft.com/office/drawing/2015/9/8/chartex" xmlns:cx2="http://schemas.microsoft.com/office/drawing/2015/10/21/chartex" xmlns:cx3="http://schemas.microsoft.com/office/drawing/2016/5/9/chartex" xmlns:cx4="http://schemas.microsoft.com/office/drawing/2016/5/10/chartex" xmlns:cx5="http://schemas.microsoft.com/office/drawing/2016/5/11/chartex" xmlns:cx6="http://schemas.microsoft.com/office/drawing/2016/5/12/chartex" xmlns:cx7="http://schemas.microsoft.com/office/drawing/2016/5/13/chartex" xmlns:cx8="http://schemas.microsoft.com/office/drawing/2016/5/14/chartex" xmlns:mc="http://schemas.openxmlformats.org/markup-compatibility/2006" xmlns:aink="http://schemas.microsoft.com/office/drawing/2016/ink" xmlns:am3d="http://schemas.microsoft.com/office/drawing/2017/model3d" xmlns:o="urn:schemas-microsoft-com:office:office" xmlns:oel="http://schemas.microsoft.com/office/2019/extlst" xmlns:v="urn:schemas-microsoft-com:vml" xmlns:wp14="http://schemas.microsoft.com/office/word/2010/wordprocessingDrawing" xmlns:w10="urn:schemas-microsoft-com:office:word" xmlns:w="http://schemas.openxmlformats.org/wordprocessingml/2006/main" xmlns:w14="http://schemas.microsoft.com/office/word/2010/wordml" xmlns:w15="http://schemas.microsoft.com/office/word/2012/wordml" xmlns:w16cex="http://schemas.microsoft.com/office/word/2018/wordml/cex" xmlns:w16cid="http://schemas.microsoft.com/office/word/2016/wordml/cid" xmlns:w16="http://schemas.microsoft.com/office/word/2018/wordml" xmlns:w16sdtdh="http://schemas.microsoft.com/office/word/2020/wordml/sdtdatahash" xmlns:w16se="http://schemas.microsoft.com/office/word/2015/wordml/symex" xmlns:wpg="http://schemas.microsoft.com/office/word/2010/wordprocessingGroup" xmlns:wpi="http://schemas.microsoft.com/office/word/2010/wordprocessingInk" xmlns:wps="http://schemas.microsoft.com/office/word/2010/wordprocessingShape" xmlns:a14="http://schemas.microsoft.com/office/drawing/2010/main" val="0"/>
+                        <a14:useLocalDpi xmlns:a14="http://schemas.microsoft.com/office/drawing/2010/main" xmlns:wps="http://schemas.microsoft.com/office/word/2010/wordprocessingShape" xmlns:wpi="http://schemas.microsoft.com/office/word/2010/wordprocessingInk" xmlns:wpg="http://schemas.microsoft.com/office/word/2010/wordprocessingGroup" xmlns:w16se="http://schemas.microsoft.com/office/word/2015/wordml/symex" xmlns:w16sdtdh="http://schemas.microsoft.com/office/word/2020/wordml/sdtdatahash" xmlns:w16="http://schemas.microsoft.com/office/word/2018/wordml" xmlns:w16cid="http://schemas.microsoft.com/office/word/2016/wordml/cid" xmlns:w16cex="http://schemas.microsoft.com/office/word/2018/wordml/cex" xmlns:w15="http://schemas.microsoft.com/office/word/2012/wordml" xmlns:w14="http://schemas.microsoft.com/office/word/2010/wordml" xmlns:w="http://schemas.openxmlformats.org/wordprocessingml/2006/main" xmlns:w10="urn:schemas-microsoft-com:office:word" xmlns:wp14="http://schemas.microsoft.com/office/word/2010/wordprocessingDrawing" xmlns:v="urn:schemas-microsoft-com:vml" xmlns:oel="http://schemas.microsoft.com/office/2019/extlst" xmlns:o="urn:schemas-microsoft-com:office:office" xmlns:am3d="http://schemas.microsoft.com/office/drawing/2017/model3d" xmlns:aink="http://schemas.microsoft.com/office/drawing/2016/ink" xmlns:mc="http://schemas.openxmlformats.org/markup-compatibility/2006" xmlns:cx8="http://schemas.microsoft.com/office/drawing/2016/5/14/chartex" xmlns:cx7="http://schemas.microsoft.com/office/drawing/2016/5/13/chartex" xmlns:cx6="http://schemas.microsoft.com/office/drawing/2016/5/12/chartex" xmlns:cx5="http://schemas.microsoft.com/office/drawing/2016/5/11/chartex" xmlns:cx4="http://schemas.microsoft.com/office/drawing/2016/5/10/chartex" xmlns:cx3="http://schemas.microsoft.com/office/drawing/2016/5/9/chartex" xmlns:cx2="http://schemas.microsoft.com/office/drawing/2015/10/21/chartex" xmlns:cx1="http://schemas.microsoft.com/office/drawing/2015/9/8/chartex" xmlns:cx="http://schemas.microsoft.com/office/drawing/2014/chartex" xmlns:wpc="http://schemas.microsoft.com/office/word/2010/wordprocessingCanvas" xmlns="" val="0"/>
                       </a:ext>
                     </a:extLst>
                   </a:blip>
@@ -5351,7 +5376,7 @@
   <a:extraClrSchemeLst/>
   <a:extLst>
     <a:ext uri="{05A4C25C-085E-4340-85A3-A5531E510DB2}">
-      <thm15:themeFamily xmlns="" xmlns:thm15="http://schemas.microsoft.com/office/thememl/2012/main" name="Office Theme" id="{62F939B6-93AF-4DB8-9C6B-D6C7DFDC589F}" vid="{4A3C46E8-61CC-4603-A589-7422A47A8E4A}"/>
+      <thm15:themeFamily xmlns:thm15="http://schemas.microsoft.com/office/thememl/2012/main" xmlns="" name="Office Theme" id="{62F939B6-93AF-4DB8-9C6B-D6C7DFDC589F}" vid="{4A3C46E8-61CC-4603-A589-7422A47A8E4A}"/>
     </a:ext>
   </a:extLst>
 </a:theme>

</xml_diff>